<commit_message>
Tested new file format testing.  Created, wrote to and closed a new file.
</commit_message>
<xml_diff>
--- a/Pass Manager Design Doc.docx
+++ b/Pass Manager Design Doc.docx
@@ -95,7 +95,77 @@
           <w:sz w:val="24"/>
           <w:szCs w:val="24"/>
         </w:rPr>
-        <w:t>A password list will be unlocked and decrypted with a master key.  The file format of the password list and the unlock key are as follows.  There shall be two files.  One file will contain the Account Name, Username for that Account, a Password, and a filename associated with a bulk encrypted list of password. The second file is the bulk encrypted list of passwords.</w:t>
+        <w:t xml:space="preserve">A password list will be unlocked and decrypted with a master key.  The file format of the password list and the unlock key are as follows.  There shall be two files.  One file will contain the Account Name, </w:t>
+      </w:r>
+      <w:r>
+        <w:rPr>
+          <w:sz w:val="24"/>
+          <w:szCs w:val="24"/>
+        </w:rPr>
+        <w:t xml:space="preserve">Master </w:t>
+      </w:r>
+      <w:r>
+        <w:rPr>
+          <w:sz w:val="24"/>
+          <w:szCs w:val="24"/>
+        </w:rPr>
+        <w:t>Username for that Account, a</w:t>
+      </w:r>
+      <w:r>
+        <w:rPr>
+          <w:sz w:val="24"/>
+          <w:szCs w:val="24"/>
+        </w:rPr>
+        <w:t xml:space="preserve"> Master</w:t>
+      </w:r>
+      <w:r>
+        <w:rPr>
+          <w:sz w:val="24"/>
+          <w:szCs w:val="24"/>
+        </w:rPr>
+        <w:t xml:space="preserve"> Password, and a filename associated with a bulk encrypted list of password. The second file is the bulk encrypted list of passwords.</w:t>
+      </w:r>
+    </w:p>
+    <w:p>
+      <w:pPr>
+        <w:ind w:firstLine="720"/>
+        <w:rPr>
+          <w:sz w:val="24"/>
+          <w:szCs w:val="24"/>
+        </w:rPr>
+      </w:pPr>
+    </w:p>
+    <w:p>
+      <w:pPr>
+        <w:ind w:firstLine="720"/>
+        <w:rPr>
+          <w:sz w:val="24"/>
+          <w:szCs w:val="24"/>
+        </w:rPr>
+      </w:pPr>
+      <w:r>
+        <w:rPr>
+          <w:sz w:val="24"/>
+          <w:szCs w:val="24"/>
+        </w:rPr>
+        <w:t xml:space="preserve">File Header: </w:t>
+      </w:r>
+    </w:p>
+    <w:p>
+      <w:pPr>
+        <w:ind w:firstLine="720"/>
+        <w:rPr>
+          <w:sz w:val="24"/>
+          <w:szCs w:val="24"/>
+        </w:rPr>
+      </w:pPr>
+      <w:r>
+        <w:rPr>
+          <w:sz w:val="24"/>
+          <w:szCs w:val="24"/>
+        </w:rPr>
+        <w:tab/>
+        <w:t>Account Name, Master Password</w:t>
       </w:r>
       <w:bookmarkStart w:id="0" w:name="_GoBack"/>
       <w:bookmarkEnd w:id="0"/>

</xml_diff>

<commit_message>
Started PWF file writer. Created the official new file code which creates a new PassManager account file with zero entries.
</commit_message>
<xml_diff>
--- a/Pass Manager Design Doc.docx
+++ b/Pass Manager Design Doc.docx
@@ -95,60 +95,82 @@
           <w:sz w:val="24"/>
           <w:szCs w:val="24"/>
         </w:rPr>
-        <w:t xml:space="preserve">A password list will be unlocked and decrypted with a master key.  The file format of the password list and the unlock key are as follows.  There shall be two files.  One file will contain the Account Name, </w:t>
-      </w:r>
-      <w:r>
-        <w:rPr>
-          <w:sz w:val="24"/>
-          <w:szCs w:val="24"/>
-        </w:rPr>
-        <w:t xml:space="preserve">Master </w:t>
-      </w:r>
-      <w:r>
-        <w:rPr>
-          <w:sz w:val="24"/>
-          <w:szCs w:val="24"/>
-        </w:rPr>
-        <w:t>Username for that Account, a</w:t>
-      </w:r>
-      <w:r>
-        <w:rPr>
-          <w:sz w:val="24"/>
-          <w:szCs w:val="24"/>
-        </w:rPr>
-        <w:t xml:space="preserve"> Master</w:t>
-      </w:r>
-      <w:r>
-        <w:rPr>
-          <w:sz w:val="24"/>
-          <w:szCs w:val="24"/>
-        </w:rPr>
-        <w:t xml:space="preserve"> Password, and a filename associated with a bulk encrypted list of password. The second file is the bulk encrypted list of passwords.</w:t>
+        <w:t>Options:</w:t>
       </w:r>
     </w:p>
     <w:p>
       <w:pPr>
-        <w:ind w:firstLine="720"/>
-        <w:rPr>
-          <w:sz w:val="24"/>
-          <w:szCs w:val="24"/>
-        </w:rPr>
-      </w:pPr>
+        <w:pStyle w:val="ListParagraph"/>
+        <w:numPr>
+          <w:ilvl w:val="0"/>
+          <w:numId w:val="1"/>
+        </w:numPr>
+        <w:rPr>
+          <w:sz w:val="24"/>
+          <w:szCs w:val="24"/>
+        </w:rPr>
+      </w:pPr>
+      <w:r>
+        <w:rPr>
+          <w:sz w:val="24"/>
+          <w:szCs w:val="24"/>
+        </w:rPr>
+        <w:t xml:space="preserve">A password list will be unlocked and decrypted with a master key.  The file format of the password list and the unlock key are as follows.  There shall be two files.  One file will contain the Account Name, </w:t>
+      </w:r>
+      <w:r>
+        <w:rPr>
+          <w:sz w:val="24"/>
+          <w:szCs w:val="24"/>
+        </w:rPr>
+        <w:t xml:space="preserve">Master </w:t>
+      </w:r>
+      <w:r>
+        <w:rPr>
+          <w:sz w:val="24"/>
+          <w:szCs w:val="24"/>
+        </w:rPr>
+        <w:t>Username for that Account, a</w:t>
+      </w:r>
+      <w:r>
+        <w:rPr>
+          <w:sz w:val="24"/>
+          <w:szCs w:val="24"/>
+        </w:rPr>
+        <w:t xml:space="preserve"> Master</w:t>
+      </w:r>
+      <w:r>
+        <w:rPr>
+          <w:sz w:val="24"/>
+          <w:szCs w:val="24"/>
+        </w:rPr>
+        <w:t xml:space="preserve"> Password, and a filename associated with a bulk encrypted list of password. The second file is the bulk encrypted list of passwords.</w:t>
+      </w:r>
     </w:p>
     <w:p>
       <w:pPr>
-        <w:ind w:firstLine="720"/>
-        <w:rPr>
-          <w:sz w:val="24"/>
-          <w:szCs w:val="24"/>
-        </w:rPr>
-      </w:pPr>
-      <w:r>
-        <w:rPr>
-          <w:sz w:val="24"/>
-          <w:szCs w:val="24"/>
-        </w:rPr>
-        <w:t xml:space="preserve">File Header: </w:t>
+        <w:pStyle w:val="ListParagraph"/>
+        <w:numPr>
+          <w:ilvl w:val="0"/>
+          <w:numId w:val="1"/>
+        </w:numPr>
+        <w:rPr>
+          <w:sz w:val="24"/>
+          <w:szCs w:val="24"/>
+        </w:rPr>
+      </w:pPr>
+      <w:r>
+        <w:rPr>
+          <w:sz w:val="24"/>
+          <w:szCs w:val="24"/>
+        </w:rPr>
+        <w:t>Use the Username to de</w:t>
+      </w:r>
+      <w:r>
+        <w:rPr>
+          <w:sz w:val="24"/>
+          <w:szCs w:val="24"/>
+        </w:rPr>
+        <w:t>crypt the entire file, verify that the chosen file is indeed the one that belongs to the username, then decrypt the bulk password list with the password.  This will have a double layer of encryption, yet will take increased time if there are multiple accounts since this method will have to decrypt each until it finds the correct account.</w:t>
       </w:r>
     </w:p>
     <w:p>
@@ -159,16 +181,62 @@
           <w:szCs w:val="24"/>
         </w:rPr>
       </w:pPr>
+    </w:p>
+    <w:p>
+      <w:pPr>
+        <w:ind w:firstLine="720"/>
+        <w:rPr>
+          <w:sz w:val="24"/>
+          <w:szCs w:val="24"/>
+        </w:rPr>
+      </w:pPr>
+      <w:r>
+        <w:rPr>
+          <w:sz w:val="24"/>
+          <w:szCs w:val="24"/>
+        </w:rPr>
+        <w:t xml:space="preserve">File Header: </w:t>
+      </w:r>
+    </w:p>
+    <w:p>
+      <w:pPr>
+        <w:ind w:firstLine="720"/>
+        <w:rPr>
+          <w:sz w:val="24"/>
+          <w:szCs w:val="24"/>
+        </w:rPr>
+      </w:pPr>
       <w:r>
         <w:rPr>
           <w:sz w:val="24"/>
           <w:szCs w:val="24"/>
         </w:rPr>
         <w:tab/>
-        <w:t>Account Name, Master Password</w:t>
+        <w:t xml:space="preserve">Account Name, </w:t>
+      </w:r>
+      <w:r>
+        <w:rPr>
+          <w:sz w:val="24"/>
+          <w:szCs w:val="24"/>
+        </w:rPr>
+        <w:t>Bulk Encry</w:t>
+      </w:r>
+      <w:r>
+        <w:rPr>
+          <w:sz w:val="24"/>
+          <w:szCs w:val="24"/>
+        </w:rPr>
+        <w:t>p</w:t>
       </w:r>
       <w:bookmarkStart w:id="0" w:name="_GoBack"/>
       <w:bookmarkEnd w:id="0"/>
+      <w:r>
+        <w:rPr>
+          <w:sz w:val="24"/>
+          <w:szCs w:val="24"/>
+        </w:rPr>
+        <w:t>ted Password List</w:t>
+      </w:r>
     </w:p>
     <w:sectPr>
       <w:pgSz w:w="12240" w:h="15840"/>
@@ -178,6 +246,103 @@
     </w:sectPr>
   </w:body>
 </w:document>
+</file>
+
+<file path=word/numbering.xml><?xml version="1.0" encoding="utf-8"?>
+<w:numbering xmlns:wpc="http://schemas.microsoft.com/office/word/2010/wordprocessingCanvas" xmlns:mc="http://schemas.openxmlformats.org/markup-compatibility/2006" xmlns:o="urn:schemas-microsoft-com:office:office" xmlns:r="http://schemas.openxmlformats.org/officeDocument/2006/relationships" xmlns:m="http://schemas.openxmlformats.org/officeDocument/2006/math" xmlns:v="urn:schemas-microsoft-com:vml" xmlns:wp14="http://schemas.microsoft.com/office/word/2010/wordprocessingDrawing" xmlns:wp="http://schemas.openxmlformats.org/drawingml/2006/wordprocessingDrawing" xmlns:w10="urn:schemas-microsoft-com:office:word" xmlns:w="http://schemas.openxmlformats.org/wordprocessingml/2006/main" xmlns:w14="http://schemas.microsoft.com/office/word/2010/wordml" xmlns:w15="http://schemas.microsoft.com/office/word/2012/wordml" xmlns:wpg="http://schemas.microsoft.com/office/word/2010/wordprocessingGroup" xmlns:wpi="http://schemas.microsoft.com/office/word/2010/wordprocessingInk" xmlns:wne="http://schemas.microsoft.com/office/word/2006/wordml" xmlns:wps="http://schemas.microsoft.com/office/word/2010/wordprocessingShape" mc:Ignorable="w14 w15 wp14">
+  <w:abstractNum w:abstractNumId="0" w15:restartNumberingAfterBreak="0">
+    <w:nsid w:val="1EDD2B41"/>
+    <w:multiLevelType w:val="hybridMultilevel"/>
+    <w:tmpl w:val="A776E4B0"/>
+    <w:lvl w:ilvl="0" w:tplc="D1C28E0A">
+      <w:start w:val="1"/>
+      <w:numFmt w:val="decimal"/>
+      <w:lvlText w:val="%1."/>
+      <w:lvlJc w:val="left"/>
+      <w:pPr>
+        <w:ind w:left="1080" w:hanging="360"/>
+      </w:pPr>
+      <w:rPr>
+        <w:rFonts w:hint="default"/>
+      </w:rPr>
+    </w:lvl>
+    <w:lvl w:ilvl="1" w:tplc="04090019" w:tentative="1">
+      <w:start w:val="1"/>
+      <w:numFmt w:val="lowerLetter"/>
+      <w:lvlText w:val="%2."/>
+      <w:lvlJc w:val="left"/>
+      <w:pPr>
+        <w:ind w:left="1800" w:hanging="360"/>
+      </w:pPr>
+    </w:lvl>
+    <w:lvl w:ilvl="2" w:tplc="0409001B" w:tentative="1">
+      <w:start w:val="1"/>
+      <w:numFmt w:val="lowerRoman"/>
+      <w:lvlText w:val="%3."/>
+      <w:lvlJc w:val="right"/>
+      <w:pPr>
+        <w:ind w:left="2520" w:hanging="180"/>
+      </w:pPr>
+    </w:lvl>
+    <w:lvl w:ilvl="3" w:tplc="0409000F" w:tentative="1">
+      <w:start w:val="1"/>
+      <w:numFmt w:val="decimal"/>
+      <w:lvlText w:val="%4."/>
+      <w:lvlJc w:val="left"/>
+      <w:pPr>
+        <w:ind w:left="3240" w:hanging="360"/>
+      </w:pPr>
+    </w:lvl>
+    <w:lvl w:ilvl="4" w:tplc="04090019" w:tentative="1">
+      <w:start w:val="1"/>
+      <w:numFmt w:val="lowerLetter"/>
+      <w:lvlText w:val="%5."/>
+      <w:lvlJc w:val="left"/>
+      <w:pPr>
+        <w:ind w:left="3960" w:hanging="360"/>
+      </w:pPr>
+    </w:lvl>
+    <w:lvl w:ilvl="5" w:tplc="0409001B" w:tentative="1">
+      <w:start w:val="1"/>
+      <w:numFmt w:val="lowerRoman"/>
+      <w:lvlText w:val="%6."/>
+      <w:lvlJc w:val="right"/>
+      <w:pPr>
+        <w:ind w:left="4680" w:hanging="180"/>
+      </w:pPr>
+    </w:lvl>
+    <w:lvl w:ilvl="6" w:tplc="0409000F" w:tentative="1">
+      <w:start w:val="1"/>
+      <w:numFmt w:val="decimal"/>
+      <w:lvlText w:val="%7."/>
+      <w:lvlJc w:val="left"/>
+      <w:pPr>
+        <w:ind w:left="5400" w:hanging="360"/>
+      </w:pPr>
+    </w:lvl>
+    <w:lvl w:ilvl="7" w:tplc="04090019" w:tentative="1">
+      <w:start w:val="1"/>
+      <w:numFmt w:val="lowerLetter"/>
+      <w:lvlText w:val="%8."/>
+      <w:lvlJc w:val="left"/>
+      <w:pPr>
+        <w:ind w:left="6120" w:hanging="360"/>
+      </w:pPr>
+    </w:lvl>
+    <w:lvl w:ilvl="8" w:tplc="0409001B" w:tentative="1">
+      <w:start w:val="1"/>
+      <w:numFmt w:val="lowerRoman"/>
+      <w:lvlText w:val="%9."/>
+      <w:lvlJc w:val="right"/>
+      <w:pPr>
+        <w:ind w:left="6840" w:hanging="180"/>
+      </w:pPr>
+    </w:lvl>
+  </w:abstractNum>
+  <w:num w:numId="1">
+    <w:abstractNumId w:val="0"/>
+  </w:num>
+</w:numbering>
 </file>
 
 <file path=word/styles.xml><?xml version="1.0" encoding="utf-8"?>
@@ -601,6 +766,17 @@
     <w:semiHidden/>
     <w:unhideWhenUsed/>
   </w:style>
+  <w:style w:type="paragraph" w:styleId="ListParagraph">
+    <w:name w:val="List Paragraph"/>
+    <w:basedOn w:val="Normal"/>
+    <w:uiPriority w:val="34"/>
+    <w:qFormat/>
+    <w:rsid w:val="00E526E9"/>
+    <w:pPr>
+      <w:ind w:left="720"/>
+      <w:contextualSpacing/>
+    </w:pPr>
+  </w:style>
 </w:styles>
 </file>
 

</xml_diff>